<commit_message>
Correción de ubicación de archivo
</commit_message>
<xml_diff>
--- a/02 Desarrollo/MS/MS_DER.docx
+++ b/02 Desarrollo/MS/MS_DER.docx
@@ -100,7 +100,7 @@
           <w:szCs w:val="28"/>
           <w:rtl w:val="0"/>
         </w:rPr>
-        <w:t xml:space="preserve">Versión [1.1]</w:t>
+        <w:t xml:space="preserve">Versión [1.3]</w:t>
       </w:r>
     </w:p>
     <w:p>
@@ -934,8 +934,11 @@
             </w:pPr>
             <w:r>
               <w:rPr>
+                <w:sz w:val="20"/>
+                <w:szCs w:val="20"/>
                 <w:rtl w:val="0"/>
               </w:rPr>
+              <w:t xml:space="preserve">22/06/2022</w:t>
             </w:r>
           </w:p>
         </w:tc>
@@ -974,8 +977,11 @@
             </w:pPr>
             <w:r>
               <w:rPr>
+                <w:sz w:val="20"/>
+                <w:szCs w:val="20"/>
                 <w:rtl w:val="0"/>
               </w:rPr>
+              <w:t xml:space="preserve">1.3</w:t>
             </w:r>
           </w:p>
         </w:tc>
@@ -1014,8 +1020,11 @@
             </w:pPr>
             <w:r>
               <w:rPr>
+                <w:sz w:val="20"/>
+                <w:szCs w:val="20"/>
                 <w:rtl w:val="0"/>
               </w:rPr>
+              <w:t xml:space="preserve">Se corrigieron los requisitos funcionales y no funcionales del documento</w:t>
             </w:r>
           </w:p>
         </w:tc>
@@ -1054,8 +1063,42 @@
             </w:pPr>
             <w:r>
               <w:rPr>
+                <w:sz w:val="20"/>
+                <w:szCs w:val="20"/>
                 <w:rtl w:val="0"/>
               </w:rPr>
+              <w:t xml:space="preserve">Aquino Curisinche, Harold Jhonatan / Baca Carretero Leonardo David / </w:t>
+            </w:r>
+          </w:p>
+          <w:p>
+            <w:pPr>
+              <w:keepNext w:val="0"/>
+              <w:keepLines w:val="0"/>
+              <w:pageBreakBefore w:val="0"/>
+              <w:widowControl w:val="0"/>
+              <w:pBdr>
+                <w:top w:space="0" w:sz="0" w:val="nil"/>
+                <w:left w:space="0" w:sz="0" w:val="nil"/>
+                <w:bottom w:space="0" w:sz="0" w:val="nil"/>
+                <w:right w:space="0" w:sz="0" w:val="nil"/>
+                <w:between w:space="0" w:sz="0" w:val="nil"/>
+              </w:pBdr>
+              <w:shd w:fill="auto" w:val="clear"/>
+              <w:spacing w:after="0" w:before="0" w:line="240" w:lineRule="auto"/>
+              <w:ind w:left="0" w:right="0" w:firstLine="0"/>
+              <w:jc w:val="left"/>
+              <w:rPr>
+                <w:sz w:val="20"/>
+                <w:szCs w:val="20"/>
+              </w:rPr>
+            </w:pPr>
+            <w:r>
+              <w:rPr>
+                <w:sz w:val="20"/>
+                <w:szCs w:val="20"/>
+                <w:rtl w:val="0"/>
+              </w:rPr>
+              <w:t xml:space="preserve">Ventura Ruiz, Jefferson Jesús</w:t>
             </w:r>
           </w:p>
         </w:tc>
@@ -1230,44 +1273,6 @@
     <w:p>
       <w:pPr>
         <w:spacing w:after="240" w:before="240" w:lineRule="auto"/>
-        <w:rPr/>
-      </w:pPr>
-      <w:r>
-        <w:rPr>
-          <w:rtl w:val="0"/>
-        </w:rPr>
-      </w:r>
-    </w:p>
-    <w:p>
-      <w:pPr>
-        <w:spacing w:after="240" w:before="240" w:lineRule="auto"/>
-        <w:rPr/>
-      </w:pPr>
-      <w:r>
-        <w:rPr>
-          <w:rtl w:val="0"/>
-        </w:rPr>
-      </w:r>
-    </w:p>
-    <w:p>
-      <w:pPr>
-        <w:spacing w:after="240" w:before="240" w:lineRule="auto"/>
-        <w:jc w:val="center"/>
-        <w:rPr>
-          <w:color w:val="ff0000"/>
-          <w:sz w:val="36"/>
-          <w:szCs w:val="36"/>
-        </w:rPr>
-      </w:pPr>
-      <w:r>
-        <w:rPr>
-          <w:rtl w:val="0"/>
-        </w:rPr>
-      </w:r>
-    </w:p>
-    <w:p>
-      <w:pPr>
-        <w:spacing w:after="240" w:before="240" w:lineRule="auto"/>
         <w:jc w:val="center"/>
         <w:rPr>
           <w:rFonts w:ascii="Times New Roman" w:cs="Times New Roman" w:eastAsia="Times New Roman" w:hAnsi="Times New Roman"/>
@@ -2778,23 +2783,272 @@
     </w:p>
     <w:p>
       <w:pPr>
-        <w:spacing w:after="240" w:before="240" w:lineRule="auto"/>
-        <w:ind w:left="708.6614173228347" w:firstLine="0"/>
+        <w:numPr>
+          <w:ilvl w:val="0"/>
+          <w:numId w:val="3"/>
+        </w:numPr>
+        <w:spacing w:after="0" w:afterAutospacing="0" w:before="240" w:lineRule="auto"/>
+        <w:ind w:left="720" w:hanging="360"/>
         <w:jc w:val="both"/>
-        <w:rPr/>
-      </w:pPr>
-      <w:r>
-        <w:rPr>
-          <w:b w:val="1"/>
-          <w:rtl w:val="0"/>
-        </w:rPr>
-        <w:tab/>
-      </w:r>
-      <w:r>
-        <w:rPr>
-          <w:rtl w:val="0"/>
-        </w:rPr>
-        <w:t xml:space="preserve">Requisito (1) Permitirá al usuario registrarse con un nombre para facilitar su identificación</w:t>
+        <w:rPr>
+          <w:u w:val="none"/>
+        </w:rPr>
+      </w:pPr>
+      <w:r>
+        <w:rPr>
+          <w:rtl w:val="0"/>
+        </w:rPr>
+        <w:t xml:space="preserve">Se usarán, para la pantalla de login/registro, los colores primarios </w:t>
+      </w:r>
+      <w:r>
+        <w:rPr>
+          <w:b w:val="1"/>
+          <w:color w:val="202124"/>
+          <w:highlight w:val="white"/>
+          <w:rtl w:val="0"/>
+        </w:rPr>
+        <w:t xml:space="preserve">#426cb4 y #afafaf.</w:t>
+      </w:r>
+    </w:p>
+    <w:p>
+      <w:pPr>
+        <w:numPr>
+          <w:ilvl w:val="0"/>
+          <w:numId w:val="3"/>
+        </w:numPr>
+        <w:spacing w:after="0" w:afterAutospacing="0" w:before="0" w:beforeAutospacing="0" w:lineRule="auto"/>
+        <w:ind w:left="720" w:hanging="360"/>
+        <w:jc w:val="both"/>
+        <w:rPr>
+          <w:rFonts w:ascii="Roboto" w:cs="Roboto" w:eastAsia="Roboto" w:hAnsi="Roboto"/>
+          <w:b w:val="1"/>
+          <w:color w:val="202124"/>
+          <w:highlight w:val="white"/>
+        </w:rPr>
+      </w:pPr>
+      <w:r>
+        <w:rPr>
+          <w:rtl w:val="0"/>
+        </w:rPr>
+        <w:t xml:space="preserve">Se usarán, para la pantalla de login/registro, los colores primarios </w:t>
+      </w:r>
+      <w:r>
+        <w:rPr>
+          <w:b w:val="1"/>
+          <w:rtl w:val="0"/>
+        </w:rPr>
+        <w:t xml:space="preserve">#</w:t>
+      </w:r>
+      <w:r>
+        <w:rPr>
+          <w:b w:val="1"/>
+          <w:rtl w:val="0"/>
+        </w:rPr>
+        <w:t xml:space="preserve">fcfcf4</w:t>
+      </w:r>
+      <w:r>
+        <w:rPr>
+          <w:b w:val="1"/>
+          <w:rtl w:val="0"/>
+        </w:rPr>
+        <w:t xml:space="preserve">, </w:t>
+      </w:r>
+      <w:r>
+        <w:rPr>
+          <w:b w:val="1"/>
+          <w:color w:val="202124"/>
+          <w:highlight w:val="white"/>
+          <w:rtl w:val="0"/>
+        </w:rPr>
+        <w:t xml:space="preserve">#1cf5ff y #a4fff7</w:t>
+      </w:r>
+      <w:r>
+        <w:rPr>
+          <w:rtl w:val="0"/>
+        </w:rPr>
+      </w:r>
+    </w:p>
+    <w:p>
+      <w:pPr>
+        <w:numPr>
+          <w:ilvl w:val="0"/>
+          <w:numId w:val="4"/>
+        </w:numPr>
+        <w:spacing w:after="0" w:afterAutospacing="0" w:before="0" w:beforeAutospacing="0" w:lineRule="auto"/>
+        <w:ind w:left="720" w:hanging="360"/>
+        <w:jc w:val="both"/>
+        <w:rPr>
+          <w:u w:val="none"/>
+        </w:rPr>
+      </w:pPr>
+      <w:r>
+        <w:rPr>
+          <w:rtl w:val="0"/>
+        </w:rPr>
+        <w:t xml:space="preserve">El sistema almacenará los datos del usuario (nombres, apellidos, nombre de usuario, correo electrónico, contraseña, compras)</w:t>
+      </w:r>
+    </w:p>
+    <w:p>
+      <w:pPr>
+        <w:numPr>
+          <w:ilvl w:val="0"/>
+          <w:numId w:val="4"/>
+        </w:numPr>
+        <w:spacing w:after="0" w:afterAutospacing="0" w:before="0" w:beforeAutospacing="0" w:lineRule="auto"/>
+        <w:ind w:left="720" w:hanging="360"/>
+        <w:jc w:val="both"/>
+        <w:rPr>
+          <w:u w:val="none"/>
+        </w:rPr>
+      </w:pPr>
+      <w:r>
+        <w:rPr>
+          <w:rtl w:val="0"/>
+        </w:rPr>
+        <w:t xml:space="preserve">Permitirá la visualización y búsqueda entre los calzados disponibles.</w:t>
+      </w:r>
+    </w:p>
+    <w:p>
+      <w:pPr>
+        <w:numPr>
+          <w:ilvl w:val="0"/>
+          <w:numId w:val="4"/>
+        </w:numPr>
+        <w:spacing w:after="0" w:afterAutospacing="0" w:before="0" w:beforeAutospacing="0" w:lineRule="auto"/>
+        <w:ind w:left="720" w:hanging="360"/>
+        <w:jc w:val="both"/>
+        <w:rPr>
+          <w:u w:val="none"/>
+        </w:rPr>
+      </w:pPr>
+      <w:r>
+        <w:rPr>
+          <w:rtl w:val="0"/>
+        </w:rPr>
+        <w:t xml:space="preserve">El sistema permitirá la reservación y compra de un calzado para su próxima entrega en establecimientos.</w:t>
+      </w:r>
+    </w:p>
+    <w:p>
+      <w:pPr>
+        <w:numPr>
+          <w:ilvl w:val="0"/>
+          <w:numId w:val="4"/>
+        </w:numPr>
+        <w:spacing w:after="0" w:afterAutospacing="0" w:before="0" w:beforeAutospacing="0" w:lineRule="auto"/>
+        <w:ind w:left="720" w:hanging="360"/>
+        <w:jc w:val="both"/>
+        <w:rPr>
+          <w:u w:val="none"/>
+        </w:rPr>
+      </w:pPr>
+      <w:r>
+        <w:rPr>
+          <w:rtl w:val="0"/>
+        </w:rPr>
+        <w:t xml:space="preserve">El sistema preguntará al usuario si los datos ingresados al cuestionario son válidos antes de ser consultados con la base de datos.</w:t>
+      </w:r>
+    </w:p>
+    <w:p>
+      <w:pPr>
+        <w:numPr>
+          <w:ilvl w:val="0"/>
+          <w:numId w:val="4"/>
+        </w:numPr>
+        <w:spacing w:after="0" w:afterAutospacing="0" w:before="0" w:beforeAutospacing="0" w:lineRule="auto"/>
+        <w:ind w:left="720" w:hanging="360"/>
+        <w:jc w:val="both"/>
+      </w:pPr>
+      <w:r>
+        <w:rPr>
+          <w:rtl w:val="0"/>
+        </w:rPr>
+        <w:t xml:space="preserve">Registrará el nombre brindado por el usuario para su próxima identificación</w:t>
+      </w:r>
+    </w:p>
+    <w:p>
+      <w:pPr>
+        <w:numPr>
+          <w:ilvl w:val="0"/>
+          <w:numId w:val="4"/>
+        </w:numPr>
+        <w:spacing w:after="0" w:afterAutospacing="0" w:before="0" w:beforeAutospacing="0" w:lineRule="auto"/>
+        <w:ind w:left="720" w:hanging="360"/>
+        <w:jc w:val="both"/>
+      </w:pPr>
+      <w:r>
+        <w:rPr>
+          <w:rtl w:val="0"/>
+        </w:rPr>
+        <w:t xml:space="preserve">Realizará un cálculo en base a los datos brindados por el usuario.</w:t>
+      </w:r>
+    </w:p>
+    <w:p>
+      <w:pPr>
+        <w:numPr>
+          <w:ilvl w:val="0"/>
+          <w:numId w:val="4"/>
+        </w:numPr>
+        <w:spacing w:after="0" w:afterAutospacing="0" w:before="0" w:beforeAutospacing="0" w:lineRule="auto"/>
+        <w:ind w:left="720" w:hanging="360"/>
+        <w:jc w:val="both"/>
+      </w:pPr>
+      <w:r>
+        <w:rPr>
+          <w:rtl w:val="0"/>
+        </w:rPr>
+        <w:t xml:space="preserve">Hará una búsqueda entre los productos disponibles para poder encontrar un modelo adecuado para el cliente.</w:t>
+      </w:r>
+    </w:p>
+    <w:p>
+      <w:pPr>
+        <w:numPr>
+          <w:ilvl w:val="0"/>
+          <w:numId w:val="4"/>
+        </w:numPr>
+        <w:spacing w:after="240" w:before="0" w:beforeAutospacing="0" w:lineRule="auto"/>
+        <w:ind w:left="720" w:hanging="360"/>
+        <w:jc w:val="both"/>
+      </w:pPr>
+      <w:r>
+        <w:rPr>
+          <w:rtl w:val="0"/>
+        </w:rPr>
+        <w:t xml:space="preserve">Permitirá la alteración de los productos disponibles de acuerdo a la compra realizada por el usuario. </w:t>
+      </w:r>
+    </w:p>
+    <w:p>
+      <w:pPr>
+        <w:spacing w:after="240" w:before="240" w:lineRule="auto"/>
+        <w:ind w:left="700"/>
+        <w:jc w:val="both"/>
+        <w:rPr>
+          <w:b w:val="1"/>
+        </w:rPr>
+      </w:pPr>
+      <w:r>
+        <w:rPr>
+          <w:b w:val="1"/>
+          <w:rtl w:val="0"/>
+        </w:rPr>
+        <w:t xml:space="preserve">3.2.</w:t>
+      </w:r>
+      <w:r>
+        <w:rPr>
+          <w:b w:val="1"/>
+          <w:sz w:val="14"/>
+          <w:szCs w:val="14"/>
+          <w:rtl w:val="0"/>
+        </w:rPr>
+        <w:t xml:space="preserve">     </w:t>
+        <w:tab/>
+        <w:t xml:space="preserve"> </w:t>
+      </w:r>
+      <w:r>
+        <w:rPr>
+          <w:b w:val="1"/>
+          <w:rtl w:val="0"/>
+        </w:rPr>
+        <w:t xml:space="preserve">Requerimientos no funcionales</w:t>
       </w:r>
     </w:p>
     <w:p>
@@ -2808,217 +3062,198 @@
         <w:rPr>
           <w:rtl w:val="0"/>
         </w:rPr>
-        <w:t xml:space="preserve">Requisito (2) Pedirá al usuario medidas</w:t>
-      </w:r>
-    </w:p>
-    <w:p>
-      <w:pPr>
-        <w:spacing w:after="240" w:before="240" w:lineRule="auto"/>
-        <w:ind w:left="700" w:firstLine="8.661417322834666"/>
+        <w:t xml:space="preserve">En esta sección se definirá aquellos requerimientos que trabajen para que el usuario pueda poder realizar los requerimientos descritos en el punto anterior:</w:t>
+      </w:r>
+    </w:p>
+    <w:p>
+      <w:pPr>
+        <w:numPr>
+          <w:ilvl w:val="0"/>
+          <w:numId w:val="2"/>
+        </w:numPr>
+        <w:spacing w:after="0" w:afterAutospacing="0" w:before="240" w:lineRule="auto"/>
+        <w:ind w:left="720" w:hanging="360"/>
         <w:jc w:val="both"/>
-        <w:rPr/>
-      </w:pPr>
-      <w:r>
-        <w:rPr>
-          <w:rtl w:val="0"/>
-        </w:rPr>
-        <w:t xml:space="preserve">Requisito (3) Preguntará al usuario si los datos son correctos</w:t>
-      </w:r>
-    </w:p>
-    <w:p>
-      <w:pPr>
-        <w:spacing w:after="240" w:before="240" w:lineRule="auto"/>
-        <w:ind w:left="700" w:firstLine="8.661417322834666"/>
+        <w:rPr>
+          <w:u w:val="none"/>
+        </w:rPr>
+      </w:pPr>
+      <w:r>
+        <w:rPr>
+          <w:rtl w:val="0"/>
+        </w:rPr>
+        <w:t xml:space="preserve">No se mostrará la cantidad de productos restantes de cada calzado.</w:t>
+      </w:r>
+    </w:p>
+    <w:p>
+      <w:pPr>
+        <w:numPr>
+          <w:ilvl w:val="0"/>
+          <w:numId w:val="2"/>
+        </w:numPr>
+        <w:spacing w:after="0" w:afterAutospacing="0" w:before="0" w:beforeAutospacing="0" w:lineRule="auto"/>
+        <w:ind w:left="720" w:hanging="360"/>
         <w:jc w:val="both"/>
-        <w:rPr/>
-      </w:pPr>
-      <w:r>
-        <w:rPr>
-          <w:rtl w:val="0"/>
-        </w:rPr>
-        <w:t xml:space="preserve">Requisito (4) Permitirá visualización y búsqueda entre los calzados disponibles</w:t>
-      </w:r>
-    </w:p>
-    <w:p>
-      <w:pPr>
-        <w:spacing w:after="240" w:before="240" w:lineRule="auto"/>
-        <w:ind w:left="700" w:firstLine="8.661417322834666"/>
+        <w:rPr>
+          <w:u w:val="none"/>
+        </w:rPr>
+      </w:pPr>
+      <w:r>
+        <w:rPr>
+          <w:rtl w:val="0"/>
+        </w:rPr>
+        <w:t xml:space="preserve">P</w:t>
+      </w:r>
+      <w:r>
+        <w:rPr>
+          <w:rtl w:val="0"/>
+        </w:rPr>
+        <w:t xml:space="preserve">resentar en pantalla el modelo o modelos elegido por el usuario.</w:t>
+      </w:r>
+      <w:r>
+        <w:rPr>
+          <w:rtl w:val="0"/>
+        </w:rPr>
+      </w:r>
+    </w:p>
+    <w:p>
+      <w:pPr>
+        <w:numPr>
+          <w:ilvl w:val="0"/>
+          <w:numId w:val="2"/>
+        </w:numPr>
+        <w:spacing w:after="0" w:afterAutospacing="0" w:before="0" w:beforeAutospacing="0" w:lineRule="auto"/>
+        <w:ind w:left="720" w:hanging="360"/>
         <w:jc w:val="both"/>
-        <w:rPr/>
-      </w:pPr>
-      <w:r>
-        <w:rPr>
-          <w:rtl w:val="0"/>
-        </w:rPr>
-        <w:t xml:space="preserve">Requisito (5) Presentará en la pantalla los datos ingresados </w:t>
-      </w:r>
-    </w:p>
-    <w:p>
-      <w:pPr>
-        <w:spacing w:after="240" w:before="240" w:lineRule="auto"/>
-        <w:ind w:left="700" w:firstLine="8.661417322834666"/>
+        <w:rPr>
+          <w:u w:val="none"/>
+        </w:rPr>
+      </w:pPr>
+      <w:r>
+        <w:rPr>
+          <w:rtl w:val="0"/>
+        </w:rPr>
+        <w:t xml:space="preserve">Permitirá volver hacía atrás para poder realizar otra vez la operación si el usuario lo desea.</w:t>
+      </w:r>
+    </w:p>
+    <w:p>
+      <w:pPr>
+        <w:numPr>
+          <w:ilvl w:val="0"/>
+          <w:numId w:val="2"/>
+        </w:numPr>
+        <w:spacing w:after="0" w:afterAutospacing="0" w:before="0" w:beforeAutospacing="0" w:lineRule="auto"/>
+        <w:ind w:left="720" w:hanging="360"/>
         <w:jc w:val="both"/>
-        <w:rPr/>
-      </w:pPr>
-      <w:r>
-        <w:rPr>
-          <w:rtl w:val="0"/>
-        </w:rPr>
-        <w:t xml:space="preserve">Requisito (6) Permitirá la reservación y compra de un calzado para su próxima entrega en establecimientos.</w:t>
-      </w:r>
-    </w:p>
-    <w:p>
-      <w:pPr>
-        <w:spacing w:after="240" w:before="240" w:lineRule="auto"/>
-        <w:ind w:left="700" w:firstLine="8.661417322834666"/>
+        <w:rPr>
+          <w:u w:val="none"/>
+        </w:rPr>
+      </w:pPr>
+      <w:r>
+        <w:rPr>
+          <w:rtl w:val="0"/>
+        </w:rPr>
+        <w:t xml:space="preserve">Se mostrará en pantalla los datos ingresados por el usuario.</w:t>
+      </w:r>
+    </w:p>
+    <w:p>
+      <w:pPr>
+        <w:numPr>
+          <w:ilvl w:val="0"/>
+          <w:numId w:val="2"/>
+        </w:numPr>
+        <w:spacing w:after="0" w:afterAutospacing="0" w:before="0" w:beforeAutospacing="0" w:lineRule="auto"/>
+        <w:ind w:left="720" w:hanging="360"/>
         <w:jc w:val="both"/>
         <w:rPr>
-          <w:b w:val="1"/>
-        </w:rPr>
-      </w:pPr>
-      <w:r>
-        <w:rPr>
-          <w:rtl w:val="0"/>
-        </w:rPr>
-        <w:t xml:space="preserve">Requisito (7) Presentar en pantalla el modelo elegido por el usuario.</w:t>
-      </w:r>
-      <w:r>
-        <w:rPr>
-          <w:rtl w:val="0"/>
-        </w:rPr>
-      </w:r>
-    </w:p>
-    <w:p>
-      <w:pPr>
-        <w:spacing w:after="240" w:before="240" w:lineRule="auto"/>
-        <w:ind w:left="700"/>
+          <w:u w:val="none"/>
+        </w:rPr>
+      </w:pPr>
+      <w:r>
+        <w:rPr>
+          <w:rtl w:val="0"/>
+        </w:rPr>
+        <w:t xml:space="preserve">El sistema debe ser intuitivo y fácil de manejar (Usabilidad).</w:t>
+      </w:r>
+    </w:p>
+    <w:p>
+      <w:pPr>
+        <w:numPr>
+          <w:ilvl w:val="0"/>
+          <w:numId w:val="2"/>
+        </w:numPr>
+        <w:spacing w:after="0" w:afterAutospacing="0" w:before="0" w:beforeAutospacing="0" w:lineRule="auto"/>
+        <w:ind w:left="720" w:hanging="360"/>
         <w:jc w:val="both"/>
         <w:rPr>
-          <w:b w:val="1"/>
-        </w:rPr>
-      </w:pPr>
-      <w:r>
-        <w:rPr>
-          <w:b w:val="1"/>
-          <w:rtl w:val="0"/>
-        </w:rPr>
-        <w:t xml:space="preserve">3.2.</w:t>
-      </w:r>
-      <w:r>
-        <w:rPr>
-          <w:b w:val="1"/>
-          <w:sz w:val="14"/>
-          <w:szCs w:val="14"/>
-          <w:rtl w:val="0"/>
-        </w:rPr>
-        <w:t xml:space="preserve">     </w:t>
-        <w:tab/>
-        <w:t xml:space="preserve"> </w:t>
-      </w:r>
-      <w:r>
-        <w:rPr>
-          <w:b w:val="1"/>
-          <w:rtl w:val="0"/>
-        </w:rPr>
-        <w:t xml:space="preserve">Requerimientos no funcionales</w:t>
-      </w:r>
-    </w:p>
-    <w:p>
-      <w:pPr>
-        <w:spacing w:after="240" w:before="240" w:lineRule="auto"/>
-        <w:ind w:left="700" w:firstLine="8.661417322834666"/>
+          <w:u w:val="none"/>
+        </w:rPr>
+      </w:pPr>
+      <w:r>
+        <w:rPr>
+          <w:rtl w:val="0"/>
+        </w:rPr>
+        <w:t xml:space="preserve">Permitir que el sistema almacene feedbacks de cómo podemos mejorar el software.</w:t>
+      </w:r>
+    </w:p>
+    <w:p>
+      <w:pPr>
+        <w:numPr>
+          <w:ilvl w:val="0"/>
+          <w:numId w:val="2"/>
+        </w:numPr>
+        <w:spacing w:after="0" w:afterAutospacing="0" w:before="0" w:beforeAutospacing="0" w:lineRule="auto"/>
+        <w:ind w:left="720" w:hanging="360"/>
         <w:jc w:val="both"/>
-        <w:rPr/>
-      </w:pPr>
-      <w:r>
-        <w:rPr>
-          <w:rtl w:val="0"/>
-        </w:rPr>
-        <w:t xml:space="preserve">En esta sección se definirá aquellos requerimientos que trabajen para que el usuario pueda poder realizar los requerimientos descritos en el punto anterior:</w:t>
-      </w:r>
-    </w:p>
-    <w:p>
-      <w:pPr>
-        <w:spacing w:after="240" w:before="240" w:lineRule="auto"/>
-        <w:ind w:left="700" w:firstLine="8.661417322834666"/>
+        <w:rPr>
+          <w:u w:val="none"/>
+        </w:rPr>
+      </w:pPr>
+      <w:r>
+        <w:rPr>
+          <w:rtl w:val="0"/>
+        </w:rPr>
+        <w:t xml:space="preserve">Deberá estar en constante mantenimiento para mejorar las funcionalidades del sistema.</w:t>
+      </w:r>
+    </w:p>
+    <w:p>
+      <w:pPr>
+        <w:numPr>
+          <w:ilvl w:val="0"/>
+          <w:numId w:val="2"/>
+        </w:numPr>
+        <w:spacing w:after="0" w:afterAutospacing="0" w:before="0" w:beforeAutospacing="0" w:lineRule="auto"/>
+        <w:ind w:left="720" w:hanging="360"/>
         <w:jc w:val="both"/>
-        <w:rPr/>
-      </w:pPr>
-      <w:r>
-        <w:rPr>
-          <w:rtl w:val="0"/>
-        </w:rPr>
-        <w:t xml:space="preserve">Requisito (1) Registrará el nombre brindado por el usuario para su próxima identificación</w:t>
-      </w:r>
-    </w:p>
-    <w:p>
-      <w:pPr>
-        <w:spacing w:after="240" w:before="240" w:lineRule="auto"/>
-        <w:ind w:left="700" w:firstLine="0"/>
+        <w:rPr>
+          <w:u w:val="none"/>
+        </w:rPr>
+      </w:pPr>
+      <w:r>
+        <w:rPr>
+          <w:rtl w:val="0"/>
+        </w:rPr>
+        <w:t xml:space="preserve">El sistema debe estar en correcto funcionamiento las 24 horas del día.</w:t>
+      </w:r>
+    </w:p>
+    <w:p>
+      <w:pPr>
+        <w:numPr>
+          <w:ilvl w:val="0"/>
+          <w:numId w:val="2"/>
+        </w:numPr>
+        <w:spacing w:after="240" w:before="0" w:beforeAutospacing="0" w:lineRule="auto"/>
+        <w:ind w:left="720" w:hanging="360"/>
         <w:jc w:val="both"/>
-        <w:rPr/>
-      </w:pPr>
-      <w:r>
-        <w:rPr>
-          <w:rtl w:val="0"/>
-        </w:rPr>
-        <w:t xml:space="preserve">Requisito (2) Registrará las medidas ingresadas por el usuario </w:t>
-      </w:r>
-    </w:p>
-    <w:p>
-      <w:pPr>
-        <w:spacing w:after="240" w:before="240" w:lineRule="auto"/>
-        <w:ind w:left="708.6614173228347" w:firstLine="0"/>
-        <w:jc w:val="both"/>
-        <w:rPr/>
-      </w:pPr>
-      <w:r>
-        <w:rPr>
-          <w:rtl w:val="0"/>
-        </w:rPr>
-        <w:t xml:space="preserve">Requisito (3) Realizará cálculos de calzado</w:t>
-      </w:r>
-    </w:p>
-    <w:p>
-      <w:pPr>
-        <w:spacing w:after="240" w:before="240" w:lineRule="auto"/>
-        <w:ind w:left="708.6614173228347" w:firstLine="0"/>
-        <w:jc w:val="both"/>
-        <w:rPr/>
-      </w:pPr>
-      <w:r>
-        <w:rPr>
-          <w:rtl w:val="0"/>
-        </w:rPr>
-        <w:t xml:space="preserve">Requisito (4) Hará una búsqueda entre los productos disponibles para poder comparar el modelo adecuado para el cliente</w:t>
-      </w:r>
-    </w:p>
-    <w:p>
-      <w:pPr>
-        <w:spacing w:after="240" w:before="240" w:lineRule="auto"/>
-        <w:ind w:left="700" w:firstLine="8.661417322834666"/>
-        <w:jc w:val="both"/>
-        <w:rPr/>
-      </w:pPr>
-      <w:r>
-        <w:rPr>
-          <w:rtl w:val="0"/>
-        </w:rPr>
-        <w:t xml:space="preserve">Requisito (5) Permitirá la alteración de los productos disponibles de acuerdo a la compra realizada por el usuario </w:t>
-      </w:r>
-    </w:p>
-    <w:p>
-      <w:pPr>
-        <w:spacing w:after="240" w:before="240" w:lineRule="auto"/>
-        <w:ind w:left="700" w:firstLine="8.661417322834666"/>
-        <w:jc w:val="both"/>
-        <w:rPr/>
-      </w:pPr>
-      <w:r>
-        <w:rPr>
-          <w:rtl w:val="0"/>
-        </w:rPr>
-        <w:t xml:space="preserve">Requisito (6) Permitirá volver para poder realizar otra vez la operación si el usuario lo desea.</w:t>
+        <w:rPr>
+          <w:u w:val="none"/>
+        </w:rPr>
+      </w:pPr>
+      <w:r>
+        <w:rPr>
+          <w:rtl w:val="0"/>
+        </w:rPr>
+        <w:t xml:space="preserve">El sistema será desarrollado solo para plataforma PC.</w:t>
       </w:r>
       <w:r>
         <w:rPr>
@@ -3147,8 +3382,347 @@
       </w:rPr>
     </w:lvl>
   </w:abstractNum>
+  <w:abstractNum w:abstractNumId="2">
+    <w:lvl w:ilvl="0">
+      <w:start w:val="1"/>
+      <w:numFmt w:val="bullet"/>
+      <w:lvlText w:val="-"/>
+      <w:lvlJc w:val="left"/>
+      <w:pPr>
+        <w:ind w:left="720" w:hanging="360"/>
+      </w:pPr>
+      <w:rPr>
+        <w:u w:val="none"/>
+      </w:rPr>
+    </w:lvl>
+    <w:lvl w:ilvl="1">
+      <w:start w:val="1"/>
+      <w:numFmt w:val="bullet"/>
+      <w:lvlText w:val="-"/>
+      <w:lvlJc w:val="left"/>
+      <w:pPr>
+        <w:ind w:left="1440" w:hanging="360"/>
+      </w:pPr>
+      <w:rPr>
+        <w:u w:val="none"/>
+      </w:rPr>
+    </w:lvl>
+    <w:lvl w:ilvl="2">
+      <w:start w:val="1"/>
+      <w:numFmt w:val="bullet"/>
+      <w:lvlText w:val="-"/>
+      <w:lvlJc w:val="left"/>
+      <w:pPr>
+        <w:ind w:left="2160" w:hanging="360"/>
+      </w:pPr>
+      <w:rPr>
+        <w:u w:val="none"/>
+      </w:rPr>
+    </w:lvl>
+    <w:lvl w:ilvl="3">
+      <w:start w:val="1"/>
+      <w:numFmt w:val="bullet"/>
+      <w:lvlText w:val="-"/>
+      <w:lvlJc w:val="left"/>
+      <w:pPr>
+        <w:ind w:left="2880" w:hanging="360"/>
+      </w:pPr>
+      <w:rPr>
+        <w:u w:val="none"/>
+      </w:rPr>
+    </w:lvl>
+    <w:lvl w:ilvl="4">
+      <w:start w:val="1"/>
+      <w:numFmt w:val="bullet"/>
+      <w:lvlText w:val="-"/>
+      <w:lvlJc w:val="left"/>
+      <w:pPr>
+        <w:ind w:left="3600" w:hanging="360"/>
+      </w:pPr>
+      <w:rPr>
+        <w:u w:val="none"/>
+      </w:rPr>
+    </w:lvl>
+    <w:lvl w:ilvl="5">
+      <w:start w:val="1"/>
+      <w:numFmt w:val="bullet"/>
+      <w:lvlText w:val="-"/>
+      <w:lvlJc w:val="left"/>
+      <w:pPr>
+        <w:ind w:left="4320" w:hanging="360"/>
+      </w:pPr>
+      <w:rPr>
+        <w:u w:val="none"/>
+      </w:rPr>
+    </w:lvl>
+    <w:lvl w:ilvl="6">
+      <w:start w:val="1"/>
+      <w:numFmt w:val="bullet"/>
+      <w:lvlText w:val="-"/>
+      <w:lvlJc w:val="left"/>
+      <w:pPr>
+        <w:ind w:left="5040" w:hanging="360"/>
+      </w:pPr>
+      <w:rPr>
+        <w:u w:val="none"/>
+      </w:rPr>
+    </w:lvl>
+    <w:lvl w:ilvl="7">
+      <w:start w:val="1"/>
+      <w:numFmt w:val="bullet"/>
+      <w:lvlText w:val="-"/>
+      <w:lvlJc w:val="left"/>
+      <w:pPr>
+        <w:ind w:left="5760" w:hanging="360"/>
+      </w:pPr>
+      <w:rPr>
+        <w:u w:val="none"/>
+      </w:rPr>
+    </w:lvl>
+    <w:lvl w:ilvl="8">
+      <w:start w:val="1"/>
+      <w:numFmt w:val="bullet"/>
+      <w:lvlText w:val="-"/>
+      <w:lvlJc w:val="left"/>
+      <w:pPr>
+        <w:ind w:left="6480" w:hanging="360"/>
+      </w:pPr>
+      <w:rPr>
+        <w:u w:val="none"/>
+      </w:rPr>
+    </w:lvl>
+  </w:abstractNum>
+  <w:abstractNum w:abstractNumId="3">
+    <w:lvl w:ilvl="0">
+      <w:start w:val="1"/>
+      <w:numFmt w:val="bullet"/>
+      <w:lvlText w:val="-"/>
+      <w:lvlJc w:val="left"/>
+      <w:pPr>
+        <w:ind w:left="720" w:hanging="360"/>
+      </w:pPr>
+      <w:rPr>
+        <w:u w:val="none"/>
+      </w:rPr>
+    </w:lvl>
+    <w:lvl w:ilvl="1">
+      <w:start w:val="1"/>
+      <w:numFmt w:val="bullet"/>
+      <w:lvlText w:val="-"/>
+      <w:lvlJc w:val="left"/>
+      <w:pPr>
+        <w:ind w:left="1440" w:hanging="360"/>
+      </w:pPr>
+      <w:rPr>
+        <w:u w:val="none"/>
+      </w:rPr>
+    </w:lvl>
+    <w:lvl w:ilvl="2">
+      <w:start w:val="1"/>
+      <w:numFmt w:val="bullet"/>
+      <w:lvlText w:val="-"/>
+      <w:lvlJc w:val="left"/>
+      <w:pPr>
+        <w:ind w:left="2160" w:hanging="360"/>
+      </w:pPr>
+      <w:rPr>
+        <w:u w:val="none"/>
+      </w:rPr>
+    </w:lvl>
+    <w:lvl w:ilvl="3">
+      <w:start w:val="1"/>
+      <w:numFmt w:val="bullet"/>
+      <w:lvlText w:val="-"/>
+      <w:lvlJc w:val="left"/>
+      <w:pPr>
+        <w:ind w:left="2880" w:hanging="360"/>
+      </w:pPr>
+      <w:rPr>
+        <w:u w:val="none"/>
+      </w:rPr>
+    </w:lvl>
+    <w:lvl w:ilvl="4">
+      <w:start w:val="1"/>
+      <w:numFmt w:val="bullet"/>
+      <w:lvlText w:val="-"/>
+      <w:lvlJc w:val="left"/>
+      <w:pPr>
+        <w:ind w:left="3600" w:hanging="360"/>
+      </w:pPr>
+      <w:rPr>
+        <w:u w:val="none"/>
+      </w:rPr>
+    </w:lvl>
+    <w:lvl w:ilvl="5">
+      <w:start w:val="1"/>
+      <w:numFmt w:val="bullet"/>
+      <w:lvlText w:val="-"/>
+      <w:lvlJc w:val="left"/>
+      <w:pPr>
+        <w:ind w:left="4320" w:hanging="360"/>
+      </w:pPr>
+      <w:rPr>
+        <w:u w:val="none"/>
+      </w:rPr>
+    </w:lvl>
+    <w:lvl w:ilvl="6">
+      <w:start w:val="1"/>
+      <w:numFmt w:val="bullet"/>
+      <w:lvlText w:val="-"/>
+      <w:lvlJc w:val="left"/>
+      <w:pPr>
+        <w:ind w:left="5040" w:hanging="360"/>
+      </w:pPr>
+      <w:rPr>
+        <w:u w:val="none"/>
+      </w:rPr>
+    </w:lvl>
+    <w:lvl w:ilvl="7">
+      <w:start w:val="1"/>
+      <w:numFmt w:val="bullet"/>
+      <w:lvlText w:val="-"/>
+      <w:lvlJc w:val="left"/>
+      <w:pPr>
+        <w:ind w:left="5760" w:hanging="360"/>
+      </w:pPr>
+      <w:rPr>
+        <w:u w:val="none"/>
+      </w:rPr>
+    </w:lvl>
+    <w:lvl w:ilvl="8">
+      <w:start w:val="1"/>
+      <w:numFmt w:val="bullet"/>
+      <w:lvlText w:val="-"/>
+      <w:lvlJc w:val="left"/>
+      <w:pPr>
+        <w:ind w:left="6480" w:hanging="360"/>
+      </w:pPr>
+      <w:rPr>
+        <w:u w:val="none"/>
+      </w:rPr>
+    </w:lvl>
+  </w:abstractNum>
+  <w:abstractNum w:abstractNumId="4">
+    <w:lvl w:ilvl="0">
+      <w:start w:val="1"/>
+      <w:numFmt w:val="bullet"/>
+      <w:lvlText w:val="-"/>
+      <w:lvlJc w:val="left"/>
+      <w:pPr>
+        <w:ind w:left="720" w:hanging="360"/>
+      </w:pPr>
+      <w:rPr>
+        <w:u w:val="none"/>
+      </w:rPr>
+    </w:lvl>
+    <w:lvl w:ilvl="1">
+      <w:start w:val="1"/>
+      <w:numFmt w:val="bullet"/>
+      <w:lvlText w:val="-"/>
+      <w:lvlJc w:val="left"/>
+      <w:pPr>
+        <w:ind w:left="1440" w:hanging="360"/>
+      </w:pPr>
+      <w:rPr>
+        <w:u w:val="none"/>
+      </w:rPr>
+    </w:lvl>
+    <w:lvl w:ilvl="2">
+      <w:start w:val="1"/>
+      <w:numFmt w:val="bullet"/>
+      <w:lvlText w:val="-"/>
+      <w:lvlJc w:val="left"/>
+      <w:pPr>
+        <w:ind w:left="2160" w:hanging="360"/>
+      </w:pPr>
+      <w:rPr>
+        <w:u w:val="none"/>
+      </w:rPr>
+    </w:lvl>
+    <w:lvl w:ilvl="3">
+      <w:start w:val="1"/>
+      <w:numFmt w:val="bullet"/>
+      <w:lvlText w:val="-"/>
+      <w:lvlJc w:val="left"/>
+      <w:pPr>
+        <w:ind w:left="2880" w:hanging="360"/>
+      </w:pPr>
+      <w:rPr>
+        <w:u w:val="none"/>
+      </w:rPr>
+    </w:lvl>
+    <w:lvl w:ilvl="4">
+      <w:start w:val="1"/>
+      <w:numFmt w:val="bullet"/>
+      <w:lvlText w:val="-"/>
+      <w:lvlJc w:val="left"/>
+      <w:pPr>
+        <w:ind w:left="3600" w:hanging="360"/>
+      </w:pPr>
+      <w:rPr>
+        <w:u w:val="none"/>
+      </w:rPr>
+    </w:lvl>
+    <w:lvl w:ilvl="5">
+      <w:start w:val="1"/>
+      <w:numFmt w:val="bullet"/>
+      <w:lvlText w:val="-"/>
+      <w:lvlJc w:val="left"/>
+      <w:pPr>
+        <w:ind w:left="4320" w:hanging="360"/>
+      </w:pPr>
+      <w:rPr>
+        <w:u w:val="none"/>
+      </w:rPr>
+    </w:lvl>
+    <w:lvl w:ilvl="6">
+      <w:start w:val="1"/>
+      <w:numFmt w:val="bullet"/>
+      <w:lvlText w:val="-"/>
+      <w:lvlJc w:val="left"/>
+      <w:pPr>
+        <w:ind w:left="5040" w:hanging="360"/>
+      </w:pPr>
+      <w:rPr>
+        <w:u w:val="none"/>
+      </w:rPr>
+    </w:lvl>
+    <w:lvl w:ilvl="7">
+      <w:start w:val="1"/>
+      <w:numFmt w:val="bullet"/>
+      <w:lvlText w:val="-"/>
+      <w:lvlJc w:val="left"/>
+      <w:pPr>
+        <w:ind w:left="5760" w:hanging="360"/>
+      </w:pPr>
+      <w:rPr>
+        <w:u w:val="none"/>
+      </w:rPr>
+    </w:lvl>
+    <w:lvl w:ilvl="8">
+      <w:start w:val="1"/>
+      <w:numFmt w:val="bullet"/>
+      <w:lvlText w:val="-"/>
+      <w:lvlJc w:val="left"/>
+      <w:pPr>
+        <w:ind w:left="6480" w:hanging="360"/>
+      </w:pPr>
+      <w:rPr>
+        <w:u w:val="none"/>
+      </w:rPr>
+    </w:lvl>
+  </w:abstractNum>
   <w:num w:numId="1">
     <w:abstractNumId w:val="1"/>
+  </w:num>
+  <w:num w:numId="2">
+    <w:abstractNumId w:val="2"/>
+  </w:num>
+  <w:num w:numId="3">
+    <w:abstractNumId w:val="3"/>
+  </w:num>
+  <w:num w:numId="4">
+    <w:abstractNumId w:val="4"/>
   </w:num>
 </w:numbering>
 </file>

</xml_diff>